<commit_message>
docs(content) add emails in the table
</commit_message>
<xml_diff>
--- a/content/План коммуникаций.docx
+++ b/content/План коммуникаций.docx
@@ -23,12 +23,12 @@
         <w:tblLook w:val="04A0" w:firstRow="1" w:lastRow="0" w:firstColumn="1" w:lastColumn="0" w:noHBand="0" w:noVBand="1"/>
       </w:tblPr>
       <w:tblGrid>
-        <w:gridCol w:w="1399"/>
-        <w:gridCol w:w="1738"/>
-        <w:gridCol w:w="1399"/>
-        <w:gridCol w:w="1399"/>
-        <w:gridCol w:w="1441"/>
-        <w:gridCol w:w="1969"/>
+        <w:gridCol w:w="1372"/>
+        <w:gridCol w:w="1704"/>
+        <w:gridCol w:w="1372"/>
+        <w:gridCol w:w="1372"/>
+        <w:gridCol w:w="1414"/>
+        <w:gridCol w:w="2111"/>
       </w:tblGrid>
       <w:tr>
         <w:tc>
@@ -187,6 +187,31 @@
             <w:tcW w:w="1969" w:type="dxa"/>
           </w:tcPr>
           <w:p>
+            <w:r>
+              <w:rPr>
+                <w:lang w:val="en-US"/>
+              </w:rPr>
+              <w:t>Telegram</w:t>
+            </w:r>
+            <w:r>
+              <w:t>:</w:t>
+            </w:r>
+          </w:p>
+          <w:p>
+            <w:r>
+              <w:t>@</w:t>
+            </w:r>
+            <w:r>
+              <w:rPr>
+                <w:lang w:val="en-US"/>
+              </w:rPr>
+              <w:t>exec</w:t>
+            </w:r>
+            <w:r>
+              <w:t>28,</w:t>
+            </w:r>
+          </w:p>
+          <w:p>
             <w:pPr>
               <w:rPr>
                 <w:lang w:val="en-US"/>
@@ -196,34 +221,37 @@
               <w:rPr>
                 <w:lang w:val="en-US"/>
               </w:rPr>
-              <w:t>Telegram:</w:t>
-            </w:r>
-          </w:p>
-          <w:p>
-            <w:pPr>
-              <w:rPr>
-                <w:lang w:val="en-US"/>
-              </w:rPr>
-            </w:pPr>
-            <w:r>
-              <w:rPr>
-                <w:lang w:val="en-US"/>
-              </w:rPr>
-              <w:t>@exec28</w:t>
-            </w:r>
-            <w:r>
-              <w:rPr>
-                <w:lang w:val="en-US"/>
-              </w:rPr>
-              <w:t>,</w:t>
-            </w:r>
-          </w:p>
-          <w:p>
-            <w:r>
-              <w:rPr>
-                <w:lang w:val="en-US"/>
-              </w:rPr>
-              <w:t>email:</w:t>
+              <w:t>email</w:t>
+            </w:r>
+            <w:r>
+              <w:rPr>
+                <w:lang w:val="en-US"/>
+              </w:rPr>
+              <w:t>:</w:t>
+            </w:r>
+            <w:r>
+              <w:rPr>
+                <w:lang w:val="en-US"/>
+              </w:rPr>
+              <w:t xml:space="preserve"> </w:t>
+            </w:r>
+            <w:r>
+              <w:rPr>
+                <w:lang w:val="en-US"/>
+              </w:rPr>
+              <w:t>iiburov</w:t>
+            </w:r>
+            <w:r>
+              <w:rPr>
+                <w:lang w:val="en-US"/>
+              </w:rPr>
+              <w:t>@</w:t>
+            </w:r>
+            <w:r>
+              <w:rPr>
+                <w:lang w:val="en-US"/>
+              </w:rPr>
+              <w:t>edu.hse.ru</w:t>
             </w:r>
           </w:p>
         </w:tc>
@@ -309,34 +337,29 @@
             <w:tcW w:w="1969" w:type="dxa"/>
           </w:tcPr>
           <w:p>
-            <w:pPr>
-              <w:rPr>
-                <w:lang w:val="en-US"/>
-              </w:rPr>
-            </w:pPr>
-            <w:r>
-              <w:rPr>
-                <w:lang w:val="en-US"/>
-              </w:rPr>
-              <w:t>Telegram:</w:t>
-            </w:r>
-          </w:p>
-          <w:p>
-            <w:pPr>
-              <w:rPr>
-                <w:lang w:val="en-US"/>
-              </w:rPr>
-            </w:pPr>
-            <w:r>
-              <w:rPr>
-                <w:lang w:val="en-US"/>
-              </w:rPr>
-              <w:t>@Vladbukharin</w:t>
-            </w:r>
-            <w:r>
-              <w:rPr>
-                <w:lang w:val="en-US"/>
-              </w:rPr>
+            <w:r>
+              <w:rPr>
+                <w:lang w:val="en-US"/>
+              </w:rPr>
+              <w:t>Telegram</w:t>
+            </w:r>
+            <w:r>
+              <w:t>:</w:t>
+            </w:r>
+          </w:p>
+          <w:p>
+            <w:r>
+              <w:t>@</w:t>
+            </w:r>
+            <w:proofErr w:type="spellStart"/>
+            <w:r>
+              <w:rPr>
+                <w:lang w:val="en-US"/>
+              </w:rPr>
+              <w:t>Vladbukharin</w:t>
+            </w:r>
+            <w:proofErr w:type="spellEnd"/>
+            <w:r>
               <w:t>,</w:t>
             </w:r>
           </w:p>
@@ -345,8 +368,55 @@
               <w:rPr>
                 <w:lang w:val="en-US"/>
               </w:rPr>
-              <w:t>email:</w:t>
-            </w:r>
+              <w:t>email</w:t>
+            </w:r>
+            <w:r>
+              <w:t>:</w:t>
+            </w:r>
+            <w:r>
+              <w:t xml:space="preserve"> </w:t>
+            </w:r>
+            <w:proofErr w:type="spellStart"/>
+            <w:r>
+              <w:rPr>
+                <w:lang w:val="en-US"/>
+              </w:rPr>
+              <w:t>vabukharin</w:t>
+            </w:r>
+            <w:proofErr w:type="spellEnd"/>
+            <w:r>
+              <w:t>@</w:t>
+            </w:r>
+            <w:proofErr w:type="spellStart"/>
+            <w:r>
+              <w:rPr>
+                <w:lang w:val="en-US"/>
+              </w:rPr>
+              <w:t>edu</w:t>
+            </w:r>
+            <w:proofErr w:type="spellEnd"/>
+            <w:r>
+              <w:t>.</w:t>
+            </w:r>
+            <w:proofErr w:type="spellStart"/>
+            <w:r>
+              <w:rPr>
+                <w:lang w:val="en-US"/>
+              </w:rPr>
+              <w:t>hse</w:t>
+            </w:r>
+            <w:proofErr w:type="spellEnd"/>
+            <w:r>
+              <w:t>.</w:t>
+            </w:r>
+            <w:proofErr w:type="spellStart"/>
+            <w:r>
+              <w:rPr>
+                <w:lang w:val="en-US"/>
+              </w:rPr>
+              <w:t>ru</w:t>
+            </w:r>
+            <w:proofErr w:type="spellEnd"/>
           </w:p>
         </w:tc>
       </w:tr>
@@ -436,49 +506,86 @@
             <w:tcW w:w="1969" w:type="dxa"/>
           </w:tcPr>
           <w:p>
-            <w:pPr>
-              <w:rPr>
-                <w:lang w:val="en-US"/>
-              </w:rPr>
-            </w:pPr>
-            <w:r>
-              <w:rPr>
-                <w:lang w:val="en-US"/>
-              </w:rPr>
-              <w:t>Telegram:</w:t>
-            </w:r>
-          </w:p>
-          <w:p>
-            <w:pPr>
-              <w:rPr>
-                <w:lang w:val="en-US"/>
-              </w:rPr>
-            </w:pPr>
-            <w:r>
-              <w:rPr>
-                <w:lang w:val="en-US"/>
-              </w:rPr>
-              <w:t>@Vladbukharin</w:t>
-            </w:r>
-            <w:r>
-              <w:rPr>
-                <w:lang w:val="en-US"/>
-              </w:rPr>
+            <w:r>
+              <w:rPr>
+                <w:lang w:val="en-US"/>
+              </w:rPr>
+              <w:t>Telegram</w:t>
+            </w:r>
+            <w:r>
+              <w:t>:</w:t>
+            </w:r>
+          </w:p>
+          <w:p>
+            <w:r>
+              <w:t>@</w:t>
+            </w:r>
+            <w:proofErr w:type="spellStart"/>
+            <w:r>
+              <w:rPr>
+                <w:lang w:val="en-US"/>
+              </w:rPr>
+              <w:t>Vladbukharin</w:t>
+            </w:r>
+            <w:proofErr w:type="spellEnd"/>
+            <w:r>
               <w:t>,</w:t>
             </w:r>
           </w:p>
           <w:p>
-            <w:pPr>
-              <w:rPr>
-                <w:lang w:val="en-US"/>
-              </w:rPr>
-            </w:pPr>
-            <w:r>
-              <w:rPr>
-                <w:lang w:val="en-US"/>
-              </w:rPr>
-              <w:t xml:space="preserve">email: </w:t>
-            </w:r>
+            <w:r>
+              <w:rPr>
+                <w:lang w:val="en-US"/>
+              </w:rPr>
+              <w:t>email</w:t>
+            </w:r>
+            <w:r>
+              <w:t xml:space="preserve">: </w:t>
+            </w:r>
+            <w:r>
+              <w:t xml:space="preserve"> </w:t>
+            </w:r>
+            <w:proofErr w:type="spellStart"/>
+            <w:r>
+              <w:rPr>
+                <w:lang w:val="en-US"/>
+              </w:rPr>
+              <w:t>vabukharin</w:t>
+            </w:r>
+            <w:proofErr w:type="spellEnd"/>
+            <w:r>
+              <w:t>@</w:t>
+            </w:r>
+            <w:proofErr w:type="spellStart"/>
+            <w:r>
+              <w:rPr>
+                <w:lang w:val="en-US"/>
+              </w:rPr>
+              <w:t>edu</w:t>
+            </w:r>
+            <w:proofErr w:type="spellEnd"/>
+            <w:r>
+              <w:t>.</w:t>
+            </w:r>
+            <w:proofErr w:type="spellStart"/>
+            <w:r>
+              <w:rPr>
+                <w:lang w:val="en-US"/>
+              </w:rPr>
+              <w:t>hse</w:t>
+            </w:r>
+            <w:proofErr w:type="spellEnd"/>
+            <w:r>
+              <w:t>.</w:t>
+            </w:r>
+            <w:proofErr w:type="spellStart"/>
+            <w:r>
+              <w:rPr>
+                <w:lang w:val="en-US"/>
+              </w:rPr>
+              <w:t>ru</w:t>
+            </w:r>
+            <w:proofErr w:type="spellEnd"/>
           </w:p>
         </w:tc>
       </w:tr>
@@ -662,7 +769,6 @@
             </w:r>
             <w:proofErr w:type="spellEnd"/>
           </w:p>
-          <w:p/>
         </w:tc>
       </w:tr>
       <w:tr>
@@ -912,55 +1018,98 @@
             <w:tcW w:w="1969" w:type="dxa"/>
           </w:tcPr>
           <w:p>
-            <w:pPr>
-              <w:rPr>
-                <w:lang w:val="en-US"/>
-              </w:rPr>
-            </w:pPr>
-            <w:r>
-              <w:rPr>
-                <w:lang w:val="en-US"/>
-              </w:rPr>
-              <w:t>Telegram:</w:t>
-            </w:r>
-          </w:p>
-          <w:p>
-            <w:pPr>
-              <w:rPr>
-                <w:lang w:val="en-US"/>
-              </w:rPr>
-            </w:pPr>
-            <w:r>
-              <w:rPr>
-                <w:lang w:val="en-US"/>
-              </w:rPr>
-              <w:t>@Ogyr41k</w:t>
-            </w:r>
-            <w:r>
-              <w:rPr>
-                <w:lang w:val="en-US"/>
-              </w:rPr>
+            <w:r>
+              <w:rPr>
+                <w:lang w:val="en-US"/>
+              </w:rPr>
+              <w:t>Telegram</w:t>
+            </w:r>
+            <w:r>
+              <w:t>:</w:t>
+            </w:r>
+          </w:p>
+          <w:p>
+            <w:r>
+              <w:t>@</w:t>
+            </w:r>
+            <w:proofErr w:type="spellStart"/>
+            <w:r>
+              <w:rPr>
+                <w:lang w:val="en-US"/>
+              </w:rPr>
+              <w:t>Ogyr</w:t>
+            </w:r>
+            <w:proofErr w:type="spellEnd"/>
+            <w:r>
+              <w:t>41</w:t>
+            </w:r>
+            <w:r>
+              <w:rPr>
+                <w:lang w:val="en-US"/>
+              </w:rPr>
+              <w:t>k</w:t>
+            </w:r>
+            <w:r>
               <w:br/>
-              <w:t>email:</w:t>
-            </w:r>
-          </w:p>
-          <w:p>
-            <w:pPr>
-              <w:rPr>
-                <w:lang w:val="en-US"/>
-              </w:rPr>
-            </w:pPr>
+            </w:r>
+            <w:r>
+              <w:rPr>
+                <w:lang w:val="en-US"/>
+              </w:rPr>
+              <w:t>email</w:t>
+            </w:r>
+            <w:r>
+              <w:t>:</w:t>
+            </w:r>
+            <w:r>
+              <w:t xml:space="preserve"> </w:t>
+            </w:r>
+            <w:proofErr w:type="spellStart"/>
+            <w:r>
+              <w:rPr>
+                <w:lang w:val="en-US"/>
+              </w:rPr>
+              <w:t>trekshembiev</w:t>
+            </w:r>
+            <w:proofErr w:type="spellEnd"/>
+            <w:r>
+              <w:t>@</w:t>
+            </w:r>
+            <w:proofErr w:type="spellStart"/>
+            <w:r>
+              <w:rPr>
+                <w:lang w:val="en-US"/>
+              </w:rPr>
+              <w:t>edu</w:t>
+            </w:r>
+            <w:proofErr w:type="spellEnd"/>
+            <w:r>
+              <w:t>.</w:t>
+            </w:r>
+            <w:proofErr w:type="spellStart"/>
+            <w:r>
+              <w:rPr>
+                <w:lang w:val="en-US"/>
+              </w:rPr>
+              <w:t>hse</w:t>
+            </w:r>
+            <w:proofErr w:type="spellEnd"/>
+            <w:r>
+              <w:t>.</w:t>
+            </w:r>
+            <w:proofErr w:type="spellStart"/>
+            <w:r>
+              <w:rPr>
+                <w:lang w:val="en-US"/>
+              </w:rPr>
+              <w:t>ru</w:t>
+            </w:r>
+            <w:proofErr w:type="spellEnd"/>
           </w:p>
         </w:tc>
       </w:tr>
     </w:tbl>
-    <w:p>
-      <w:pPr>
-        <w:rPr>
-          <w:lang w:val="en-US"/>
-        </w:rPr>
-      </w:pPr>
-    </w:p>
+    <w:p/>
     <w:p>
       <w:pPr>
         <w:rPr>
@@ -1133,16 +1282,7 @@
           <w:szCs w:val="20"/>
           <w:lang w:eastAsia="ru-RU"/>
         </w:rPr>
-        <w:t xml:space="preserve">             </w:t>
-      </w:r>
-      <w:r>
-        <w:rPr>
-          <w:rFonts w:cs="Times New Roman"/>
-          <w:sz w:val="22"/>
-          <w:szCs w:val="20"/>
-          <w:lang w:eastAsia="ru-RU"/>
-        </w:rPr>
-        <w:t>(</w:t>
+        <w:t xml:space="preserve">             (</w:t>
       </w:r>
       <w:r>
         <w:rPr>
@@ -1398,6 +1538,7 @@
         <w:docPartUnique/>
       </w:docPartObj>
     </w:sdtPr>
+    <w:sdtEndPr/>
     <w:sdtContent>
       <w:p>
         <w:pPr>
@@ -1943,6 +2084,7 @@
   <w:style w:type="character" w:default="1" w:styleId="a0">
     <w:name w:val="Default Paragraph Font"/>
     <w:uiPriority w:val="1"/>
+    <w:semiHidden/>
     <w:unhideWhenUsed/>
   </w:style>
   <w:style w:type="table" w:default="1" w:styleId="a1">

</xml_diff>